<commit_message>
Changed DFS and documentation - Swapped queue for stack in frontier
</commit_message>
<xml_diff>
--- a/Missionaries_and_Cannibals_Documentation.docx
+++ b/Missionaries_and_Cannibals_Documentation.docx
@@ -215,8 +215,6 @@
         </w:rPr>
         <w:t>ΗΜ/ΝΙΑ ΠΑΡΑΔΟΣΗΣ – 29/05/2019</w:t>
       </w:r>
-      <w:bookmarkStart w:id="0" w:name="_GoBack"/>
-      <w:bookmarkEnd w:id="0"/>
     </w:p>
     <w:p>
       <w:pPr>
@@ -523,6 +521,9 @@
         </w:rPr>
       </w:pPr>
       <w:r>
+        <w:rPr>
+          <w:lang w:val="el-GR"/>
+        </w:rPr>
         <w:t xml:space="preserve"> </w:t>
       </w:r>
       <w:r>
@@ -704,8 +705,15 @@
       <w:r>
         <w:rPr>
           <w:b/>
-        </w:rPr>
-        <w:t xml:space="preserve"> ClosedSet</w:t>
+          <w:lang w:val="el-GR"/>
+        </w:rPr>
+        <w:t xml:space="preserve"> </w:t>
+      </w:r>
+      <w:r>
+        <w:rPr>
+          <w:b/>
+        </w:rPr>
+        <w:t>ClosedSet</w:t>
       </w:r>
     </w:p>
     <w:p>
@@ -886,7 +894,7 @@
           <w:lang w:val="el-GR"/>
         </w:rPr>
       </w:pPr>
-      <w:bookmarkStart w:id="1" w:name="_Hlk9613419"/>
+      <w:bookmarkStart w:id="0" w:name="_Hlk9613419"/>
       <w:r>
         <w:rPr>
           <w:lang w:val="el-GR"/>
@@ -921,7 +929,13 @@
         <w:rPr>
           <w:lang w:val="el-GR"/>
         </w:rPr>
-        <w:t>την έχω υλοποιήσει ως μία ουρά</w:t>
+        <w:t xml:space="preserve">την έχω υλοποιήσει ως μία </w:t>
+      </w:r>
+      <w:r>
+        <w:rPr>
+          <w:lang w:val="el-GR"/>
+        </w:rPr>
+        <w:t>στοίβα</w:t>
       </w:r>
       <w:r>
         <w:rPr>
@@ -930,7 +944,7 @@
         <w:t>.</w:t>
       </w:r>
     </w:p>
-    <w:bookmarkEnd w:id="1"/>
+    <w:bookmarkEnd w:id="0"/>
     <w:p>
       <w:pPr>
         <w:pStyle w:val="ListParagraph"/>
@@ -1425,6 +1439,7 @@
       <w:pPr>
         <w:pStyle w:val="ListParagraph"/>
         <w:ind w:left="1224"/>
+        <w:jc w:val="center"/>
         <w:rPr>
           <w:b/>
           <w:lang w:val="el-GR"/>
@@ -1435,10 +1450,10 @@
           <w:noProof/>
         </w:rPr>
         <w:drawing>
-          <wp:inline distT="0" distB="0" distL="0" distR="0" wp14:anchorId="54CAD66B" wp14:editId="480A6C5F">
-            <wp:extent cx="5943600" cy="3573780"/>
-            <wp:effectExtent l="0" t="0" r="0" b="7620"/>
-            <wp:docPr id="6" name="Picture 6"/>
+          <wp:inline distT="0" distB="0" distL="0" distR="0" wp14:anchorId="46213899" wp14:editId="2DF3BCD2">
+            <wp:extent cx="5943600" cy="2693670"/>
+            <wp:effectExtent l="0" t="0" r="0" b="0"/>
+            <wp:docPr id="3" name="Picture 3"/>
             <wp:cNvGraphicFramePr>
               <a:graphicFrameLocks xmlns:a="http://schemas.openxmlformats.org/drawingml/2006/main" noChangeAspect="1"/>
             </wp:cNvGraphicFramePr>
@@ -1458,7 +1473,7 @@
                   <pic:spPr>
                     <a:xfrm>
                       <a:off x="0" y="0"/>
-                      <a:ext cx="5943600" cy="3573780"/>
+                      <a:ext cx="5943600" cy="2693670"/>
                     </a:xfrm>
                     <a:prstGeom prst="rect">
                       <a:avLst/>
@@ -1470,6 +1485,8 @@
           </wp:inline>
         </w:drawing>
       </w:r>
+      <w:bookmarkStart w:id="1" w:name="_GoBack"/>
+      <w:bookmarkEnd w:id="1"/>
     </w:p>
     <w:p>
       <w:pPr>
@@ -1674,54 +1691,75 @@
         <w:rPr>
           <w:lang w:val="el-GR"/>
         </w:rPr>
+        <w:t xml:space="preserve"> </w:t>
+      </w:r>
+      <w:r>
+        <w:rPr>
+          <w:b/>
+        </w:rPr>
+        <w:t>Frontier</w:t>
+      </w:r>
+    </w:p>
+    <w:p>
+      <w:pPr>
+        <w:pStyle w:val="ListParagraph"/>
+        <w:ind w:left="1224"/>
+        <w:rPr>
+          <w:b/>
+          <w:lang w:val="el-GR"/>
+        </w:rPr>
+      </w:pPr>
+    </w:p>
+    <w:p>
+      <w:pPr>
+        <w:pStyle w:val="ListParagraph"/>
+        <w:ind w:left="1224"/>
+        <w:rPr>
+          <w:lang w:val="el-GR"/>
+        </w:rPr>
+      </w:pPr>
+      <w:r>
+        <w:rPr>
+          <w:lang w:val="el-GR"/>
+        </w:rPr>
+        <w:t xml:space="preserve">Η κλάση Frontier αναπαριστά το μέτωπο αναζήτησης του αλγόριθμου. Για τις απαιτήσεις του </w:t>
+      </w:r>
+      <w:r>
+        <w:t>HC</w:t>
+      </w:r>
+      <w:r>
+        <w:rPr>
+          <w:lang w:val="el-GR"/>
+        </w:rPr>
+        <w:t xml:space="preserve"> την έχω υλοποιήσει ως μία </w:t>
+      </w:r>
+      <w:r>
+        <w:rPr>
+          <w:lang w:val="el-GR"/>
+        </w:rPr>
+        <w:t>λίστα</w:t>
+      </w:r>
+      <w:r>
+        <w:rPr>
+          <w:lang w:val="el-GR"/>
+        </w:rPr>
+        <w:t xml:space="preserve"> με </w:t>
+      </w:r>
+      <w:r>
+        <w:t>States</w:t>
+      </w:r>
+      <w:r>
+        <w:rPr>
+          <w:lang w:val="el-GR"/>
+        </w:rPr>
+        <w:t xml:space="preserve"> με την δυνατότητα εύρεσης αυτής με </w:t>
+      </w:r>
+      <w:r>
+        <w:rPr>
+          <w:lang w:val="el-GR"/>
+        </w:rPr>
         <w:lastRenderedPageBreak/>
-        <w:t xml:space="preserve"> </w:t>
-      </w:r>
-      <w:r>
-        <w:rPr>
-          <w:b/>
-        </w:rPr>
-        <w:t>Frontier</w:t>
-      </w:r>
-    </w:p>
-    <w:p>
-      <w:pPr>
-        <w:pStyle w:val="ListParagraph"/>
-        <w:ind w:left="1224"/>
-        <w:rPr>
-          <w:b/>
-          <w:lang w:val="el-GR"/>
-        </w:rPr>
-      </w:pPr>
-    </w:p>
-    <w:p>
-      <w:pPr>
-        <w:pStyle w:val="ListParagraph"/>
-        <w:ind w:left="1224"/>
-        <w:rPr>
-          <w:lang w:val="el-GR"/>
-        </w:rPr>
-      </w:pPr>
-      <w:r>
-        <w:rPr>
-          <w:lang w:val="el-GR"/>
-        </w:rPr>
-        <w:t xml:space="preserve">Η κλάση Frontier αναπαριστά το μέτωπο αναζήτησης του αλγόριθμου. Για τις απαιτήσεις του </w:t>
-      </w:r>
-      <w:r>
-        <w:t>HC</w:t>
-      </w:r>
-      <w:r>
-        <w:rPr>
-          <w:lang w:val="el-GR"/>
-        </w:rPr>
-        <w:t xml:space="preserve"> την έχω υλοποιήσει ως μία </w:t>
-      </w:r>
-      <w:r>
-        <w:rPr>
-          <w:lang w:val="el-GR"/>
-        </w:rPr>
-        <w:t>λίστα με την δυνατότητα εύρεσης αυτής με τη χαμηλότερη τιμή ευρετικής συνάρτησης. Η τιμή αυτή υπολογίζεται κατά την κατασκευή της κατάστασης.</w:t>
+        <w:t>τη χαμηλότερη τιμή ευρετικής συνάρτησης. Η τιμή αυτή υπολογίζεται κατά την κατασκευή της κατάστασης.</w:t>
       </w:r>
     </w:p>
     <w:p>
@@ -3073,7 +3111,7 @@
 </file>
 
 <file path=customXml/itemProps1.xml><?xml version="1.0" encoding="utf-8"?>
-<ds:datastoreItem xmlns:ds="http://schemas.openxmlformats.org/officeDocument/2006/customXml" ds:itemID="{93D7BA9D-D29D-4298-A0ED-999215A08096}">
+<ds:datastoreItem xmlns:ds="http://schemas.openxmlformats.org/officeDocument/2006/customXml" ds:itemID="{87666846-444A-43D0-A81F-5573C94B4B59}">
   <ds:schemaRefs>
     <ds:schemaRef ds:uri="http://schemas.openxmlformats.org/officeDocument/2006/bibliography"/>
   </ds:schemaRefs>

</xml_diff>

<commit_message>
Made corrections to DFS and its documentation
</commit_message>
<xml_diff>
--- a/Missionaries_and_Cannibals_Documentation.docx
+++ b/Missionaries_and_Cannibals_Documentation.docx
@@ -1320,7 +1320,25 @@
           <w:lang w:val="el-GR"/>
         </w:rPr>
         <w:lastRenderedPageBreak/>
-        <w:t>Αν τίποτα από τα παραπάνω δε συμβαίνει τότε παράγονται τα παιδιά της τωρινής κατάστασης και προστίθενται στο μέτωπο αναζήτησης ενώ η τωρινή στο κλειστό σύνολο.</w:t>
+        <w:t>Αν τίποτα από τα παραπάνω δε συμβαίνει τότε παράγονται τα παιδιά της τωρινής κατάστασης</w:t>
+      </w:r>
+      <w:r>
+        <w:rPr>
+          <w:lang w:val="el-GR"/>
+        </w:rPr>
+        <w:t xml:space="preserve">, </w:t>
+      </w:r>
+      <w:r>
+        <w:rPr>
+          <w:lang w:val="el-GR"/>
+        </w:rPr>
+        <w:t>αφού ελεγχθούν αν έχουν δημιουργηθεί ήδη,</w:t>
+      </w:r>
+      <w:r>
+        <w:rPr>
+          <w:lang w:val="el-GR"/>
+        </w:rPr>
+        <w:t xml:space="preserve"> και προστίθενται στο μέτωπο αναζήτησης ενώ η τωρινή στο κλειστό σύνολο.</w:t>
       </w:r>
     </w:p>
     <w:p>
@@ -1439,6 +1457,16 @@
       <w:pPr>
         <w:pStyle w:val="ListParagraph"/>
         <w:ind w:left="1224"/>
+        <w:rPr>
+          <w:b/>
+          <w:lang w:val="el-GR"/>
+        </w:rPr>
+      </w:pPr>
+    </w:p>
+    <w:p>
+      <w:pPr>
+        <w:pStyle w:val="ListParagraph"/>
+        <w:ind w:left="1224"/>
         <w:jc w:val="center"/>
         <w:rPr>
           <w:b/>
@@ -1447,13 +1475,14 @@
       </w:pPr>
       <w:r>
         <w:rPr>
-          <w:noProof/>
+          <w:b/>
+          <w:lang w:val="el-GR"/>
         </w:rPr>
         <w:drawing>
-          <wp:inline distT="0" distB="0" distL="0" distR="0" wp14:anchorId="46213899" wp14:editId="2DF3BCD2">
-            <wp:extent cx="5943600" cy="2693670"/>
+          <wp:inline distT="0" distB="0" distL="0" distR="0" wp14:anchorId="1BC4E22F" wp14:editId="3EE92087">
+            <wp:extent cx="5943600" cy="3087370"/>
             <wp:effectExtent l="0" t="0" r="0" b="0"/>
-            <wp:docPr id="3" name="Picture 3"/>
+            <wp:docPr id="6" name="Picture 6"/>
             <wp:cNvGraphicFramePr>
               <a:graphicFrameLocks xmlns:a="http://schemas.openxmlformats.org/drawingml/2006/main" noChangeAspect="1"/>
             </wp:cNvGraphicFramePr>
@@ -1473,7 +1502,7 @@
                   <pic:spPr>
                     <a:xfrm>
                       <a:off x="0" y="0"/>
-                      <a:ext cx="5943600" cy="2693670"/>
+                      <a:ext cx="5943600" cy="3087370"/>
                     </a:xfrm>
                     <a:prstGeom prst="rect">
                       <a:avLst/>
@@ -1485,6 +1514,17 @@
           </wp:inline>
         </w:drawing>
       </w:r>
+    </w:p>
+    <w:p>
+      <w:pPr>
+        <w:pStyle w:val="ListParagraph"/>
+        <w:ind w:left="1224"/>
+        <w:jc w:val="center"/>
+        <w:rPr>
+          <w:b/>
+          <w:lang w:val="el-GR"/>
+        </w:rPr>
+      </w:pPr>
       <w:bookmarkStart w:id="1" w:name="_GoBack"/>
       <w:bookmarkEnd w:id="1"/>
     </w:p>
@@ -1691,6 +1731,7 @@
         <w:rPr>
           <w:lang w:val="el-GR"/>
         </w:rPr>
+        <w:lastRenderedPageBreak/>
         <w:t xml:space="preserve"> </w:t>
       </w:r>
       <w:r>
@@ -1752,14 +1793,7 @@
         <w:rPr>
           <w:lang w:val="el-GR"/>
         </w:rPr>
-        <w:t xml:space="preserve"> με την δυνατότητα εύρεσης αυτής με </w:t>
-      </w:r>
-      <w:r>
-        <w:rPr>
-          <w:lang w:val="el-GR"/>
-        </w:rPr>
-        <w:lastRenderedPageBreak/>
-        <w:t>τη χαμηλότερη τιμή ευρετικής συνάρτησης. Η τιμή αυτή υπολογίζεται κατά την κατασκευή της κατάστασης.</w:t>
+        <w:t xml:space="preserve"> με την δυνατότητα εύρεσης αυτής με τη χαμηλότερη τιμή ευρετικής συνάρτησης. Η τιμή αυτή υπολογίζεται κατά την κατασκευή της κατάστασης.</w:t>
       </w:r>
     </w:p>
     <w:p>
@@ -1835,6 +1869,15 @@
         </w:rPr>
         <w:t>αλγοριθμικά με την διαφορά ότι για την επιλογή της τωρινής κατάστασης δεν χρησιμοποιείται η προτεραιότητα βάσει της θέσης στην ουρά αλλά την τιμή που λαμβάνει η κατάσταση από την ευρετική συνάρτηση του προβλήματος.</w:t>
       </w:r>
+    </w:p>
+    <w:p>
+      <w:pPr>
+        <w:pStyle w:val="ListParagraph"/>
+        <w:ind w:left="1224"/>
+        <w:rPr>
+          <w:lang w:val="el-GR"/>
+        </w:rPr>
+      </w:pPr>
     </w:p>
     <w:p>
       <w:pPr>
@@ -3111,7 +3154,7 @@
 </file>
 
 <file path=customXml/itemProps1.xml><?xml version="1.0" encoding="utf-8"?>
-<ds:datastoreItem xmlns:ds="http://schemas.openxmlformats.org/officeDocument/2006/customXml" ds:itemID="{87666846-444A-43D0-A81F-5573C94B4B59}">
+<ds:datastoreItem xmlns:ds="http://schemas.openxmlformats.org/officeDocument/2006/customXml" ds:itemID="{ADAD9F54-A2FF-4805-A604-9047B3805B43}">
   <ds:schemaRefs>
     <ds:schemaRef ds:uri="http://schemas.openxmlformats.org/officeDocument/2006/bibliography"/>
   </ds:schemaRefs>

</xml_diff>

<commit_message>
Corrected some photos in documentation
</commit_message>
<xml_diff>
--- a/Missionaries_and_Cannibals_Documentation.docx
+++ b/Missionaries_and_Cannibals_Documentation.docx
@@ -244,6 +244,11 @@
       </w:pPr>
     </w:p>
     <w:p>
+      <w:pPr>
+        <w:rPr>
+          <w:lang w:val="el-GR"/>
+        </w:rPr>
+      </w:pPr>
       <w:r>
         <w:rPr>
           <w:b/>
@@ -257,6 +262,7 @@
         <w:jc w:val="center"/>
         <w:rPr>
           <w:b/>
+          <w:lang w:val="el-GR"/>
         </w:rPr>
       </w:pPr>
     </w:p>
@@ -1582,14 +1588,13 @@
       <w:r>
         <w:rPr>
           <w:b/>
-          <w:noProof/>
           <w:lang w:val="el-GR"/>
         </w:rPr>
         <w:drawing>
-          <wp:inline distT="0" distB="0" distL="0" distR="0" wp14:anchorId="1BC4E22F" wp14:editId="3EE92087">
-            <wp:extent cx="5943600" cy="3087370"/>
-            <wp:effectExtent l="0" t="0" r="0" b="0"/>
-            <wp:docPr id="6" name="Picture 6"/>
+          <wp:inline distT="0" distB="0" distL="0" distR="0" wp14:anchorId="1A9A912C" wp14:editId="46E9EE88">
+            <wp:extent cx="5943600" cy="2985770"/>
+            <wp:effectExtent l="0" t="0" r="0" b="5080"/>
+            <wp:docPr id="7" name="Picture 7"/>
             <wp:cNvGraphicFramePr>
               <a:graphicFrameLocks xmlns:a="http://schemas.openxmlformats.org/drawingml/2006/main" noChangeAspect="1"/>
             </wp:cNvGraphicFramePr>
@@ -1609,7 +1614,7 @@
                   <pic:spPr>
                     <a:xfrm>
                       <a:off x="0" y="0"/>
-                      <a:ext cx="5943600" cy="3087370"/>
+                      <a:ext cx="5943600" cy="2985770"/>
                     </a:xfrm>
                     <a:prstGeom prst="rect">
                       <a:avLst/>
@@ -2075,15 +2080,7 @@
         <w:rPr>
           <w:b/>
         </w:rPr>
-        <w:t>HeuristicValue)</w:t>
-      </w:r>
-      <w:bookmarkStart w:id="1" w:name="_GoBack"/>
-      <w:bookmarkEnd w:id="1"/>
-      <w:r>
-        <w:rPr>
-          <w:b/>
-        </w:rPr>
-        <w:t>&gt; | {Closed Set} | Current State | Children</w:t>
+        <w:t>HeuristicValue)&gt; | {Closed Set} | Current State | Children</w:t>
       </w:r>
     </w:p>
     <w:p>
@@ -2110,10 +2107,18 @@
           <w:lang w:val="el-GR"/>
         </w:rPr>
         <w:drawing>
-          <wp:inline distT="0" distB="0" distL="0" distR="0" wp14:anchorId="7E9DC5E6" wp14:editId="15B8CBEE">
-            <wp:extent cx="5943600" cy="2652395"/>
-            <wp:effectExtent l="0" t="0" r="0" b="0"/>
-            <wp:docPr id="3" name="Picture 3"/>
+          <wp:anchor distT="0" distB="0" distL="114300" distR="114300" simplePos="0" relativeHeight="251658240" behindDoc="0" locked="0" layoutInCell="1" allowOverlap="1" wp14:anchorId="5BA3D3E0" wp14:editId="7712A9D2">
+            <wp:simplePos x="0" y="0"/>
+            <wp:positionH relativeFrom="page">
+              <wp:align>right</wp:align>
+            </wp:positionH>
+            <wp:positionV relativeFrom="paragraph">
+              <wp:posOffset>245110</wp:posOffset>
+            </wp:positionV>
+            <wp:extent cx="7726680" cy="2619375"/>
+            <wp:effectExtent l="0" t="0" r="7620" b="9525"/>
+            <wp:wrapNone/>
+            <wp:docPr id="8" name="Picture 8"/>
             <wp:cNvGraphicFramePr>
               <a:graphicFrameLocks xmlns:a="http://schemas.openxmlformats.org/drawingml/2006/main" noChangeAspect="1"/>
             </wp:cNvGraphicFramePr>
@@ -2125,7 +2130,13 @@
                     <pic:cNvPicPr/>
                   </pic:nvPicPr>
                   <pic:blipFill>
-                    <a:blip r:embed="rId12"/>
+                    <a:blip r:embed="rId12">
+                      <a:extLst>
+                        <a:ext uri="{28A0092B-C50C-407E-A947-70E740481C1C}">
+                          <a14:useLocalDpi xmlns:a14="http://schemas.microsoft.com/office/drawing/2010/main" val="0"/>
+                        </a:ext>
+                      </a:extLst>
+                    </a:blip>
                     <a:stretch>
                       <a:fillRect/>
                     </a:stretch>
@@ -2133,7 +2144,7 @@
                   <pic:spPr>
                     <a:xfrm>
                       <a:off x="0" y="0"/>
-                      <a:ext cx="5943600" cy="2652395"/>
+                      <a:ext cx="7726922" cy="2619457"/>
                     </a:xfrm>
                     <a:prstGeom prst="rect">
                       <a:avLst/>
@@ -2142,7 +2153,13 @@
                 </pic:pic>
               </a:graphicData>
             </a:graphic>
-          </wp:inline>
+            <wp14:sizeRelH relativeFrom="margin">
+              <wp14:pctWidth>0</wp14:pctWidth>
+            </wp14:sizeRelH>
+            <wp14:sizeRelV relativeFrom="margin">
+              <wp14:pctHeight>0</wp14:pctHeight>
+            </wp14:sizeRelV>
+          </wp:anchor>
         </w:drawing>
       </w:r>
     </w:p>
@@ -2152,6 +2169,8 @@
           <w:lang w:val="el-GR"/>
         </w:rPr>
       </w:pPr>
+      <w:bookmarkStart w:id="1" w:name="_GoBack"/>
+      <w:bookmarkEnd w:id="1"/>
     </w:p>
     <w:sectPr>
       <w:pgSz w:w="12240" w:h="15840"/>
@@ -3337,7 +3356,7 @@
 </file>
 
 <file path=customXml/itemProps1.xml><?xml version="1.0" encoding="utf-8"?>
-<ds:datastoreItem xmlns:ds="http://schemas.openxmlformats.org/officeDocument/2006/customXml" ds:itemID="{A93567D1-40CB-46BC-A042-F7720E26DFBF}">
+<ds:datastoreItem xmlns:ds="http://schemas.openxmlformats.org/officeDocument/2006/customXml" ds:itemID="{1A52FE45-0D06-4D2D-8F93-423F91320410}">
   <ds:schemaRefs>
     <ds:schemaRef ds:uri="http://schemas.openxmlformats.org/officeDocument/2006/bibliography"/>
   </ds:schemaRefs>

</xml_diff>